<commit_message>
second commit to github
</commit_message>
<xml_diff>
--- a/PotomkinKostiantyn/Filosofskie_Uchenia_Platona.docx
+++ b/PotomkinKostiantyn/Filosofskie_Uchenia_Platona.docx
@@ -13,6 +13,130 @@
           <w:szCs w:val="28"/>
         </w:rPr>
       </w:pPr>
+      <w:r>
+        <w:rPr>
+          <w:rFonts w:ascii="Times New Roman" w:hAnsi="Times New Roman" w:cs="Times New Roman"/>
+          <w:sz w:val="28"/>
+          <w:szCs w:val="28"/>
+        </w:rPr>
+        <w:t>Проверила:</w:t>
+      </w:r>
+    </w:p>
+    <w:p>
+      <w:pPr>
+        <w:spacing w:line="360" w:lineRule="auto"/>
+        <w:ind w:left="6804" w:right="-503" w:firstLine="851"/>
+        <w:contextualSpacing/>
+        <w:rPr>
+          <w:rFonts w:ascii="Times New Roman" w:hAnsi="Times New Roman" w:cs="Times New Roman"/>
+          <w:sz w:val="28"/>
+          <w:szCs w:val="28"/>
+        </w:rPr>
+      </w:pPr>
+      <w:r>
+        <w:rPr>
+          <w:rFonts w:ascii="Times New Roman" w:hAnsi="Times New Roman" w:cs="Times New Roman"/>
+          <w:sz w:val="28"/>
+          <w:szCs w:val="28"/>
+        </w:rPr>
+        <w:t>Кравченко И. С.</w:t>
+      </w:r>
+    </w:p>
+    <w:p>
+      <w:pPr>
+        <w:spacing w:line="360" w:lineRule="auto"/>
+        <w:ind w:right="-503" w:firstLine="851"/>
+        <w:contextualSpacing/>
+        <w:rPr>
+          <w:rFonts w:ascii="Times New Roman" w:hAnsi="Times New Roman" w:cs="Times New Roman"/>
+          <w:sz w:val="28"/>
+          <w:szCs w:val="28"/>
+        </w:rPr>
+      </w:pPr>
+      <w:r>
+        <w:rPr>
+          <w:rFonts w:ascii="Times New Roman" w:hAnsi="Times New Roman" w:cs="Times New Roman"/>
+          <w:sz w:val="28"/>
+          <w:szCs w:val="28"/>
+        </w:rPr>
+        <w:t xml:space="preserve">                                                    </w:t>
+      </w:r>
+    </w:p>
+    <w:p>
+      <w:pPr>
+        <w:spacing w:line="360" w:lineRule="auto"/>
+        <w:ind w:right="-503" w:firstLine="851"/>
+        <w:contextualSpacing/>
+        <w:rPr>
+          <w:rFonts w:ascii="Times New Roman" w:hAnsi="Times New Roman" w:cs="Times New Roman"/>
+          <w:sz w:val="28"/>
+          <w:szCs w:val="28"/>
+        </w:rPr>
+      </w:pPr>
+    </w:p>
+    <w:p>
+      <w:pPr>
+        <w:spacing w:line="360" w:lineRule="auto"/>
+        <w:ind w:right="-503" w:firstLine="851"/>
+        <w:contextualSpacing/>
+        <w:rPr>
+          <w:rFonts w:ascii="Times New Roman" w:hAnsi="Times New Roman" w:cs="Times New Roman"/>
+          <w:sz w:val="28"/>
+          <w:szCs w:val="28"/>
+        </w:rPr>
+      </w:pPr>
+      <w:r>
+        <w:rPr>
+          <w:rFonts w:ascii="Times New Roman" w:hAnsi="Times New Roman" w:cs="Times New Roman"/>
+          <w:sz w:val="28"/>
+          <w:szCs w:val="28"/>
+        </w:rPr>
+        <w:t xml:space="preserve">                             </w:t>
+      </w:r>
+    </w:p>
+    <w:p>
+      <w:pPr>
+        <w:spacing w:line="360" w:lineRule="auto"/>
+        <w:ind w:firstLine="851"/>
+        <w:contextualSpacing/>
+        <w:jc w:val="center"/>
+        <w:rPr>
+          <w:rFonts w:ascii="Times New Roman" w:hAnsi="Times New Roman" w:cs="Times New Roman"/>
+          <w:sz w:val="28"/>
+          <w:szCs w:val="28"/>
+        </w:rPr>
+      </w:pPr>
+    </w:p>
+    <w:p>
+      <w:pPr>
+        <w:spacing w:line="360" w:lineRule="auto"/>
+        <w:ind w:firstLine="851"/>
+        <w:jc w:val="center"/>
+        <w:rPr>
+          <w:rFonts w:ascii="Times New Roman" w:hAnsi="Times New Roman" w:cs="Times New Roman"/>
+          <w:sz w:val="28"/>
+          <w:szCs w:val="28"/>
+        </w:rPr>
+      </w:pPr>
+      <w:r>
+        <w:rPr>
+          <w:sz w:val="28"/>
+          <w:szCs w:val="28"/>
+        </w:rPr>
+        <w:t>2015</w:t>
+      </w:r>
+    </w:p>
+    <w:p>
+      <w:pPr>
+        <w:spacing w:line="360" w:lineRule="auto"/>
+        <w:ind w:firstLine="851"/>
+        <w:jc w:val="both"/>
+        <w:rPr>
+          <w:rFonts w:ascii="Times New Roman" w:hAnsi="Times New Roman" w:cs="Times New Roman"/>
+          <w:sz w:val="28"/>
+          <w:szCs w:val="28"/>
+        </w:rPr>
+      </w:pPr>
       <w:bookmarkStart w:id="0" w:name="_GoBack"/>
       <w:bookmarkEnd w:id="0"/>
       <w:r>
@@ -21,131 +145,7 @@
           <w:sz w:val="28"/>
           <w:szCs w:val="28"/>
         </w:rPr>
-        <w:t>Проверила:</w:t>
-      </w:r>
-    </w:p>
-    <w:p>
-      <w:pPr>
-        <w:spacing w:line="360" w:lineRule="auto"/>
-        <w:ind w:left="6804" w:right="-503" w:firstLine="851"/>
-        <w:contextualSpacing/>
-        <w:rPr>
-          <w:rFonts w:ascii="Times New Roman" w:hAnsi="Times New Roman" w:cs="Times New Roman"/>
-          <w:sz w:val="28"/>
-          <w:szCs w:val="28"/>
-        </w:rPr>
-      </w:pPr>
-      <w:r>
-        <w:rPr>
-          <w:rFonts w:ascii="Times New Roman" w:hAnsi="Times New Roman" w:cs="Times New Roman"/>
-          <w:sz w:val="28"/>
-          <w:szCs w:val="28"/>
-        </w:rPr>
-        <w:t>Кравченко И. С.</w:t>
-      </w:r>
-    </w:p>
-    <w:p>
-      <w:pPr>
-        <w:spacing w:line="360" w:lineRule="auto"/>
-        <w:ind w:right="-503" w:firstLine="851"/>
-        <w:contextualSpacing/>
-        <w:rPr>
-          <w:rFonts w:ascii="Times New Roman" w:hAnsi="Times New Roman" w:cs="Times New Roman"/>
-          <w:sz w:val="28"/>
-          <w:szCs w:val="28"/>
-        </w:rPr>
-      </w:pPr>
-      <w:r>
-        <w:rPr>
-          <w:rFonts w:ascii="Times New Roman" w:hAnsi="Times New Roman" w:cs="Times New Roman"/>
-          <w:sz w:val="28"/>
-          <w:szCs w:val="28"/>
-        </w:rPr>
-        <w:t xml:space="preserve">                                                    </w:t>
-      </w:r>
-    </w:p>
-    <w:p>
-      <w:pPr>
-        <w:spacing w:line="360" w:lineRule="auto"/>
-        <w:ind w:right="-503" w:firstLine="851"/>
-        <w:contextualSpacing/>
-        <w:rPr>
-          <w:rFonts w:ascii="Times New Roman" w:hAnsi="Times New Roman" w:cs="Times New Roman"/>
-          <w:sz w:val="28"/>
-          <w:szCs w:val="28"/>
-        </w:rPr>
-      </w:pPr>
-    </w:p>
-    <w:p>
-      <w:pPr>
-        <w:spacing w:line="360" w:lineRule="auto"/>
-        <w:ind w:right="-503" w:firstLine="851"/>
-        <w:contextualSpacing/>
-        <w:rPr>
-          <w:rFonts w:ascii="Times New Roman" w:hAnsi="Times New Roman" w:cs="Times New Roman"/>
-          <w:sz w:val="28"/>
-          <w:szCs w:val="28"/>
-        </w:rPr>
-      </w:pPr>
-      <w:r>
-        <w:rPr>
-          <w:rFonts w:ascii="Times New Roman" w:hAnsi="Times New Roman" w:cs="Times New Roman"/>
-          <w:sz w:val="28"/>
-          <w:szCs w:val="28"/>
-        </w:rPr>
-        <w:t xml:space="preserve">                             </w:t>
-      </w:r>
-    </w:p>
-    <w:p>
-      <w:pPr>
-        <w:spacing w:line="360" w:lineRule="auto"/>
-        <w:ind w:firstLine="851"/>
-        <w:contextualSpacing/>
-        <w:jc w:val="center"/>
-        <w:rPr>
-          <w:rFonts w:ascii="Times New Roman" w:hAnsi="Times New Roman" w:cs="Times New Roman"/>
-          <w:sz w:val="28"/>
-          <w:szCs w:val="28"/>
-        </w:rPr>
-      </w:pPr>
-    </w:p>
-    <w:p>
-      <w:pPr>
-        <w:spacing w:line="360" w:lineRule="auto"/>
-        <w:ind w:firstLine="851"/>
-        <w:jc w:val="center"/>
-        <w:rPr>
-          <w:rFonts w:ascii="Times New Roman" w:hAnsi="Times New Roman" w:cs="Times New Roman"/>
-          <w:sz w:val="28"/>
-          <w:szCs w:val="28"/>
-        </w:rPr>
-      </w:pPr>
-      <w:r>
-        <w:rPr>
-          <w:sz w:val="28"/>
-          <w:szCs w:val="28"/>
-        </w:rPr>
-        <w:t>2015</w:t>
-      </w:r>
-    </w:p>
-    <w:p>
-      <w:pPr>
-        <w:spacing w:line="360" w:lineRule="auto"/>
-        <w:ind w:firstLine="851"/>
-        <w:jc w:val="both"/>
-        <w:rPr>
-          <w:rFonts w:ascii="Times New Roman" w:hAnsi="Times New Roman" w:cs="Times New Roman"/>
-          <w:sz w:val="28"/>
-          <w:szCs w:val="28"/>
-        </w:rPr>
-      </w:pPr>
-      <w:r>
-        <w:rPr>
-          <w:rFonts w:ascii="Times New Roman" w:hAnsi="Times New Roman" w:cs="Times New Roman"/>
-          <w:sz w:val="28"/>
-          <w:szCs w:val="28"/>
-        </w:rPr>
-        <w:t>Есть два рода жизни: созерцательная и деятельная. Главное в созерцательной жизни – знать истину, а в деятельной – делать то, что велит разум. Жизнь созерцательная хороша сама по себе, а деятельная – поскольку необходима. Что это так, ясно из следующего.</w:t>
+        <w:t>ой души, происходящее с помощью тела. Считается, что душа, созерцающая божественное и мысли божьи, получает удовольствие, и это ее состояние называется размышлением, которое, можно сказать, ничем не отличается от уподобления божеству. Поэтому созерцание – самое важное и ценное, самое желанное и притягательное, всегда доступное и зависящее от нас самих – одним словом, то, ради чего мы стремимся к поставленной цели. А в деятельности и делах практических, совершаемых с помощью тела, могут встретиться препятствия; поэтому ими следует заниматься только тогда, когда к обычным человеческим заботам ведут предметы, относящиеся к созерцательной жизни.</w:t>
       </w:r>
       <w:r>
         <w:rPr>
@@ -161,7 +161,56 @@
           <w:sz w:val="28"/>
           <w:szCs w:val="28"/>
         </w:rPr>
-        <w:t>Созерцание есть действие ума, мыслящего умопостигаемое, а деятельность – действие разумной души, происходящее с помощью тела. Считается, что душа, созерцающая божественное и мысли божьи, получает удовольствие, и это ее состояние называется размышлением, которое, можно сказать, ничем не отличается от уподобления божеству. Поэтому созерцание – самое важное и ценное, самое желанное и притягательное, всегда доступное и зависящее от нас самих – одним словом, то, ради чего мы стремимся к поставленной цели. А в деятельности и делах практических, совершаемых с помощью тела, могут встретиться препятствия; поэтому ими следует заниматься только тогда, когда к обычным человеческим заботам ведут предметы, относящиеся к созерцательной жизни.</w:t>
+        <w:t>В самом деле, ревностный обращается к общественным делам, когда замечает, что они идут плохо. Поневоле становится он полководцем, судьей или послом, наилучшей и самой важной деятельностью считая законодательство, устроение государства и воспитание молодых. Итак, философу пристало непрерывное созерцание: его он должен постоянно питать и усиливать, а к жизни деятельной обращаться постольку-поскольку.</w:t>
+      </w:r>
+    </w:p>
+    <w:p>
+      <w:pPr>
+        <w:spacing w:line="360" w:lineRule="auto"/>
+        <w:ind w:firstLine="851"/>
+        <w:jc w:val="both"/>
+        <w:rPr>
+          <w:rFonts w:ascii="Times New Roman" w:hAnsi="Times New Roman" w:cs="Times New Roman"/>
+          <w:sz w:val="28"/>
+          <w:szCs w:val="28"/>
+        </w:rPr>
+      </w:pPr>
+      <w:r>
+        <w:rPr>
+          <w:rFonts w:ascii="Times New Roman" w:hAnsi="Times New Roman" w:cs="Times New Roman"/>
+          <w:sz w:val="28"/>
+          <w:szCs w:val="28"/>
+        </w:rPr>
+        <w:t>Согласно Платону, философ ревностно занимается тремя вещами: он созерцает и знает сущее, творит добро и теоретически рассматривает смысл (logos) речей1. Знание сущего называется теорией, знание того, как нужно поступать, – практикой, знание смысла речей – диалектикой [2].</w:t>
+      </w:r>
+    </w:p>
+    <w:p>
+      <w:pPr>
+        <w:spacing w:line="360" w:lineRule="auto"/>
+        <w:ind w:firstLine="851"/>
+        <w:jc w:val="both"/>
+        <w:rPr>
+          <w:rFonts w:ascii="Times New Roman" w:hAnsi="Times New Roman" w:cs="Times New Roman"/>
+          <w:sz w:val="28"/>
+          <w:szCs w:val="28"/>
+        </w:rPr>
+      </w:pPr>
+      <w:r>
+        <w:rPr>
+          <w:rFonts w:ascii="Times New Roman" w:hAnsi="Times New Roman" w:cs="Times New Roman"/>
+          <w:sz w:val="28"/>
+          <w:szCs w:val="28"/>
+        </w:rPr>
+        <w:t xml:space="preserve">Части диалектики: разделение, определение, индукция, силлогизм. Виды силлогизма: доказательство – в случае необходимого умозаключения; [фактический] вывод (epicheirema) – в случае вероятного умозаключения; риторическое умозаключение, или энтимема [3], называемая несовершенным </w:t>
+      </w:r>
+      <w:r>
+        <w:rPr>
+          <w:rFonts w:ascii="Times New Roman" w:hAnsi="Times New Roman" w:cs="Times New Roman"/>
+          <w:sz w:val="28"/>
+          <w:szCs w:val="28"/>
+        </w:rPr>
+        <w:lastRenderedPageBreak/>
+        <w:t>силлогизмом. Кроме того, бывают софизмы; они хотя и не главное для философа, но необходимы.</w:t>
       </w:r>
       <w:r>
         <w:rPr>
@@ -177,40 +226,124 @@
           <w:sz w:val="28"/>
           <w:szCs w:val="28"/>
         </w:rPr>
-        <w:t>В самом деле, ревностный обращается к общественным делам, когда замечает, что они идут плохо. Поневоле становится он полководцем, судьей или послом, наилучшей и самой важной деятельностью считая законодательство, устроение государства и воспитание молодых. Итак, философу пристало непрерывное созерцание: его он должен постоянно питать и усиливать, а к жизни деятельной обращаться постольку-поскольку.</w:t>
-      </w:r>
-    </w:p>
-    <w:p>
-      <w:pPr>
-        <w:spacing w:line="360" w:lineRule="auto"/>
-        <w:ind w:firstLine="851"/>
-        <w:jc w:val="both"/>
-        <w:rPr>
-          <w:rFonts w:ascii="Times New Roman" w:hAnsi="Times New Roman" w:cs="Times New Roman"/>
-          <w:sz w:val="28"/>
-          <w:szCs w:val="28"/>
-        </w:rPr>
-      </w:pPr>
-      <w:r>
-        <w:rPr>
-          <w:rFonts w:ascii="Times New Roman" w:hAnsi="Times New Roman" w:cs="Times New Roman"/>
-          <w:sz w:val="28"/>
-          <w:szCs w:val="28"/>
-        </w:rPr>
-        <w:t>Согласно Платону, философ ревностно занимается тремя вещами: он созерцает и знает сущее, творит добро и теоретически рассматривает смысл (logos) речей1. Знание сущего называется теорией, знание того, как нужно поступать, – практикой, знание смысла речей – диалектикой [2].</w:t>
-      </w:r>
-    </w:p>
-    <w:p>
-      <w:pPr>
-        <w:spacing w:line="360" w:lineRule="auto"/>
-        <w:ind w:firstLine="851"/>
-        <w:jc w:val="both"/>
-        <w:rPr>
-          <w:rFonts w:ascii="Times New Roman" w:hAnsi="Times New Roman" w:cs="Times New Roman"/>
-          <w:sz w:val="28"/>
-          <w:szCs w:val="28"/>
-        </w:rPr>
-      </w:pPr>
+        <w:t>Один аспект практической философии – воспитание характера, другой – домоправительство, третий – государство и его благо. Первый называется этикой, второй – экономикой, третий – политикой.</w:t>
+      </w:r>
+    </w:p>
+    <w:p>
+      <w:pPr>
+        <w:spacing w:line="360" w:lineRule="auto"/>
+        <w:ind w:firstLine="851"/>
+        <w:jc w:val="both"/>
+        <w:rPr>
+          <w:rFonts w:ascii="Times New Roman" w:hAnsi="Times New Roman" w:cs="Times New Roman"/>
+          <w:sz w:val="28"/>
+          <w:szCs w:val="28"/>
+        </w:rPr>
+      </w:pPr>
+      <w:r>
+        <w:rPr>
+          <w:rFonts w:ascii="Times New Roman" w:hAnsi="Times New Roman" w:cs="Times New Roman"/>
+          <w:sz w:val="28"/>
+          <w:szCs w:val="28"/>
+        </w:rPr>
+        <w:t>Одна часть теоретической философии – теология – имеет дело с неподвижными и первыми причинами, а также с божеством; другая – физика – изучает движение звезд, их обращение и возвращение; математике подлежит то, что рассматривает геометрия и прочие такого рода науки.</w:t>
+      </w:r>
+    </w:p>
+    <w:p>
+      <w:pPr>
+        <w:spacing w:line="360" w:lineRule="auto"/>
+        <w:ind w:firstLine="851"/>
+        <w:jc w:val="both"/>
+        <w:rPr>
+          <w:rFonts w:ascii="Times New Roman" w:hAnsi="Times New Roman" w:cs="Times New Roman"/>
+          <w:sz w:val="28"/>
+          <w:szCs w:val="28"/>
+        </w:rPr>
+      </w:pPr>
+      <w:r>
+        <w:rPr>
+          <w:rFonts w:ascii="Times New Roman" w:hAnsi="Times New Roman" w:cs="Times New Roman"/>
+          <w:sz w:val="28"/>
+          <w:szCs w:val="28"/>
+        </w:rPr>
+        <w:t>Проведя расчленение и разделение видов философии, скажем сначала, как понимает Платон диалектику, и прежде всего – о критерии.</w:t>
+      </w:r>
+    </w:p>
+    <w:p>
+      <w:pPr>
+        <w:spacing w:line="360" w:lineRule="auto"/>
+        <w:ind w:firstLine="851"/>
+        <w:jc w:val="both"/>
+        <w:rPr>
+          <w:rFonts w:ascii="Times New Roman" w:hAnsi="Times New Roman" w:cs="Times New Roman"/>
+          <w:sz w:val="28"/>
+          <w:szCs w:val="28"/>
+        </w:rPr>
+      </w:pPr>
+      <w:r>
+        <w:rPr>
+          <w:rFonts w:ascii="Times New Roman" w:hAnsi="Times New Roman" w:cs="Times New Roman"/>
+          <w:sz w:val="28"/>
+          <w:szCs w:val="28"/>
+        </w:rPr>
+        <w:t>Если есть некая способность суждения, есть и предмет суждения; но тогда должно быть и нечто получающееся от их сочетания, говоря иначе – само суждение. В более специальном смысле критерием называется суждение, в более общем – также и способность суждения. Способность суждения двояка: одно в ней – источник суждения, другое – орудие. Первое – наш ум; второе, орудие, – некий природный орган различения, во-первых, истины, во-вторых, лжи; и это – не что иное, как природный разум (logos).</w:t>
+      </w:r>
+    </w:p>
+    <w:p>
+      <w:pPr>
+        <w:spacing w:line="360" w:lineRule="auto"/>
+        <w:ind w:firstLine="851"/>
+        <w:jc w:val="both"/>
+        <w:rPr>
+          <w:rFonts w:ascii="Times New Roman" w:hAnsi="Times New Roman" w:cs="Times New Roman"/>
+          <w:sz w:val="28"/>
+          <w:szCs w:val="28"/>
+        </w:rPr>
+      </w:pPr>
+      <w:r>
+        <w:rPr>
+          <w:rFonts w:ascii="Times New Roman" w:hAnsi="Times New Roman" w:cs="Times New Roman"/>
+          <w:sz w:val="28"/>
+          <w:szCs w:val="28"/>
+        </w:rPr>
+        <w:t>Говоря яснее, судит о впечатлениях философ, различающий предметы; но судит также и различающий истину разум, названный органом различения. Разум двояк: один – совершенно непостижимый и в то же время достоверный; другой – безошибочно знающий предметы; из них первый присущ богу и недоступен для человека, а второй доступен и для человека.</w:t>
+      </w:r>
+    </w:p>
+    <w:p>
+      <w:pPr>
+        <w:spacing w:line="360" w:lineRule="auto"/>
+        <w:ind w:firstLine="851"/>
+        <w:jc w:val="both"/>
+        <w:rPr>
+          <w:rFonts w:ascii="Times New Roman" w:hAnsi="Times New Roman" w:cs="Times New Roman"/>
+          <w:sz w:val="28"/>
+          <w:szCs w:val="28"/>
+        </w:rPr>
+      </w:pPr>
+      <w:r>
+        <w:rPr>
+          <w:rFonts w:ascii="Times New Roman" w:hAnsi="Times New Roman" w:cs="Times New Roman"/>
+          <w:sz w:val="28"/>
+          <w:szCs w:val="28"/>
+        </w:rPr>
+        <w:t>Он также двоякого рода: один относится к умопостигаемому, другой – к чувственному. Разум, относящийся к умопостигаемому, есть наука – это научный разум; а к чувственному относится мнящий разум – это мнение. Научный разум верен и постоянен, поскольку он разумеет верное и постоянное. Вероятностный и мнящий всего лишь правдоподобен, так как он разумеет непостоянное.</w:t>
+      </w:r>
+      <w:r>
+        <w:rPr>
+          <w:rFonts w:ascii="Times New Roman" w:hAnsi="Times New Roman" w:cs="Times New Roman"/>
+          <w:sz w:val="28"/>
+          <w:szCs w:val="28"/>
+        </w:rPr>
+        <w:t xml:space="preserve"> </w:t>
+      </w:r>
+      <w:r>
+        <w:rPr>
+          <w:rFonts w:ascii="Times New Roman" w:hAnsi="Times New Roman" w:cs="Times New Roman"/>
+          <w:sz w:val="28"/>
+          <w:szCs w:val="28"/>
+        </w:rPr>
+        <w:t xml:space="preserve">Началами знания об умопостигаемом и мнения о чувственном являются мышление и ощущение. Ощущение есть состояние души в теле, свидетельствующее прежде всего об испытанном воздействии; а когда в душе благодаря органам чувств </w:t>
+      </w:r>
       <w:r>
         <w:rPr>
           <w:rFonts w:ascii="Times New Roman" w:hAnsi="Times New Roman" w:cs="Times New Roman"/>
@@ -218,148 +351,7 @@
           <w:szCs w:val="28"/>
         </w:rPr>
         <w:lastRenderedPageBreak/>
-        <w:t>Части диалектики: разделение, определение, индукция, силлогизм. Виды силлогизма: доказательство – в случае необходимого умозаключения; [фактический] вывод (epicheirema) – в случае вероятного умозаключения; риторическое умозаключение, или энтимема [3], называемая несовершенным силлогизмом. Кроме того, бывают софизмы; они хотя и не главное для философа, но необходимы.</w:t>
-      </w:r>
-      <w:r>
-        <w:rPr>
-          <w:rFonts w:ascii="Times New Roman" w:hAnsi="Times New Roman" w:cs="Times New Roman"/>
-          <w:sz w:val="28"/>
-          <w:szCs w:val="28"/>
-        </w:rPr>
-        <w:t xml:space="preserve"> </w:t>
-      </w:r>
-      <w:r>
-        <w:rPr>
-          <w:rFonts w:ascii="Times New Roman" w:hAnsi="Times New Roman" w:cs="Times New Roman"/>
-          <w:sz w:val="28"/>
-          <w:szCs w:val="28"/>
-        </w:rPr>
-        <w:t>Один аспект практической философии – воспитание характера, другой – домоправительство, третий – государство и его благо. Первый называется этикой, второй – экономикой, третий – политикой.</w:t>
-      </w:r>
-    </w:p>
-    <w:p>
-      <w:pPr>
-        <w:spacing w:line="360" w:lineRule="auto"/>
-        <w:ind w:firstLine="851"/>
-        <w:jc w:val="both"/>
-        <w:rPr>
-          <w:rFonts w:ascii="Times New Roman" w:hAnsi="Times New Roman" w:cs="Times New Roman"/>
-          <w:sz w:val="28"/>
-          <w:szCs w:val="28"/>
-        </w:rPr>
-      </w:pPr>
-      <w:r>
-        <w:rPr>
-          <w:rFonts w:ascii="Times New Roman" w:hAnsi="Times New Roman" w:cs="Times New Roman"/>
-          <w:sz w:val="28"/>
-          <w:szCs w:val="28"/>
-        </w:rPr>
-        <w:t>Одна часть теоретической философии – теология – имеет дело с неподвижными и первыми причинами, а также с божеством; другая – физика – изучает движение звезд, их обращение и возвращение; математике подлежит то, что рассматривает геометрия и прочие такого рода науки.</w:t>
-      </w:r>
-    </w:p>
-    <w:p>
-      <w:pPr>
-        <w:spacing w:line="360" w:lineRule="auto"/>
-        <w:ind w:firstLine="851"/>
-        <w:jc w:val="both"/>
-        <w:rPr>
-          <w:rFonts w:ascii="Times New Roman" w:hAnsi="Times New Roman" w:cs="Times New Roman"/>
-          <w:sz w:val="28"/>
-          <w:szCs w:val="28"/>
-        </w:rPr>
-      </w:pPr>
-      <w:r>
-        <w:rPr>
-          <w:rFonts w:ascii="Times New Roman" w:hAnsi="Times New Roman" w:cs="Times New Roman"/>
-          <w:sz w:val="28"/>
-          <w:szCs w:val="28"/>
-        </w:rPr>
-        <w:t>Проведя расчленение и разделение видов философии, скажем сначала, как понимает Платон диалектику, и прежде всего – о критерии.</w:t>
-      </w:r>
-    </w:p>
-    <w:p>
-      <w:pPr>
-        <w:spacing w:line="360" w:lineRule="auto"/>
-        <w:ind w:firstLine="851"/>
-        <w:jc w:val="both"/>
-        <w:rPr>
-          <w:rFonts w:ascii="Times New Roman" w:hAnsi="Times New Roman" w:cs="Times New Roman"/>
-          <w:sz w:val="28"/>
-          <w:szCs w:val="28"/>
-        </w:rPr>
-      </w:pPr>
-      <w:r>
-        <w:rPr>
-          <w:rFonts w:ascii="Times New Roman" w:hAnsi="Times New Roman" w:cs="Times New Roman"/>
-          <w:sz w:val="28"/>
-          <w:szCs w:val="28"/>
-        </w:rPr>
-        <w:t>Если есть некая способность суждения, есть и предмет суждения; но тогда должно быть и нечто получающееся от их сочетания, говоря иначе – само суждение. В более специальном смысле критерием называется суждение, в более общем – также и способность суждения. Способность суждения двояка: одно в ней – источник суждения, другое – орудие. Первое – наш ум; второе, орудие, – некий природный орган различения, во-первых, истины, во-вторых, лжи; и это – не что иное, как природный разум (logos).</w:t>
-      </w:r>
-    </w:p>
-    <w:p>
-      <w:pPr>
-        <w:spacing w:line="360" w:lineRule="auto"/>
-        <w:ind w:firstLine="851"/>
-        <w:jc w:val="both"/>
-        <w:rPr>
-          <w:rFonts w:ascii="Times New Roman" w:hAnsi="Times New Roman" w:cs="Times New Roman"/>
-          <w:sz w:val="28"/>
-          <w:szCs w:val="28"/>
-        </w:rPr>
-      </w:pPr>
-      <w:r>
-        <w:rPr>
-          <w:rFonts w:ascii="Times New Roman" w:hAnsi="Times New Roman" w:cs="Times New Roman"/>
-          <w:sz w:val="28"/>
-          <w:szCs w:val="28"/>
-        </w:rPr>
-        <w:t>Говоря яснее, судит о впечатлениях философ, различающий предметы; но судит также и различающий истину разум, названный органом различения. Разум двояк: один – совершенно непостижимый и в то же время достоверный; другой – безошибочно знающий предметы; из них первый присущ богу и недоступен для человека, а второй доступен и для человека.</w:t>
-      </w:r>
-    </w:p>
-    <w:p>
-      <w:pPr>
-        <w:spacing w:line="360" w:lineRule="auto"/>
-        <w:ind w:firstLine="851"/>
-        <w:jc w:val="both"/>
-        <w:rPr>
-          <w:rFonts w:ascii="Times New Roman" w:hAnsi="Times New Roman" w:cs="Times New Roman"/>
-          <w:sz w:val="28"/>
-          <w:szCs w:val="28"/>
-        </w:rPr>
-      </w:pPr>
-      <w:r>
-        <w:rPr>
-          <w:rFonts w:ascii="Times New Roman" w:hAnsi="Times New Roman" w:cs="Times New Roman"/>
-          <w:sz w:val="28"/>
-          <w:szCs w:val="28"/>
-        </w:rPr>
-        <w:t xml:space="preserve">Он также двоякого рода: один относится к умопостигаемому, другой – к чувственному. Разум, относящийся к умопостигаемому, есть наука – это научный разум; а к чувственному относится мнящий разум – это мнение. Научный разум верен и постоянен, поскольку он разумеет верное и постоянное. Вероятностный и </w:t>
-      </w:r>
-      <w:r>
-        <w:rPr>
-          <w:rFonts w:ascii="Times New Roman" w:hAnsi="Times New Roman" w:cs="Times New Roman"/>
-          <w:sz w:val="28"/>
-          <w:szCs w:val="28"/>
-        </w:rPr>
-        <w:lastRenderedPageBreak/>
-        <w:t>мнящий всего лишь правдоподобен, так как он разумеет непостоянное.</w:t>
-      </w:r>
-      <w:r>
-        <w:rPr>
-          <w:rFonts w:ascii="Times New Roman" w:hAnsi="Times New Roman" w:cs="Times New Roman"/>
-          <w:sz w:val="28"/>
-          <w:szCs w:val="28"/>
-        </w:rPr>
-        <w:t xml:space="preserve"> </w:t>
-      </w:r>
-      <w:r>
-        <w:rPr>
-          <w:rFonts w:ascii="Times New Roman" w:hAnsi="Times New Roman" w:cs="Times New Roman"/>
-          <w:sz w:val="28"/>
-          <w:szCs w:val="28"/>
-        </w:rPr>
-        <w:t>Началами знания об умопостигаемом и мнения о чувственном являются мышление и ощущение. Ощущение есть состояние души в теле, свидетельствующее прежде всего об испытанном воздействии; а когда в душе благодаря органам чувств возникает ощутимый отпечаток (т.е. собственно ощущение), который с течением времени не изглаживается, а остается и сохраняется, – это его сохранение называется памятью.</w:t>
+        <w:t>возникает ощутимый отпечаток (т.е. собственно ощущение), который с течением времени не изглаживается, а остается и сохраняется, – это его сохранение называется памятью.</w:t>
       </w:r>
       <w:r>
         <w:rPr>
@@ -954,7 +946,7 @@
         <w:rStyle w:val="a5"/>
         <w:noProof/>
       </w:rPr>
-      <w:t>8</w:t>
+      <w:t>2</w:t>
     </w:r>
     <w:r>
       <w:rPr>

</xml_diff>